<commit_message>
Socket works properly now
</commit_message>
<xml_diff>
--- a/Journal - Ben.docx
+++ b/Journal - Ben.docx
@@ -81,10 +81,7 @@
         <w:ind w:hanging="360"/>
       </w:pPr>
       <w:r>
-        <w:t xml:space="preserve">The app is currently capable of showing the user a map and the user can place/move circular zones </w:t>
-      </w:r>
-      <w:r>
-        <w:t xml:space="preserve">on the map, which will be used to tell the </w:t>
+        <w:t xml:space="preserve">The app is currently capable of showing the user a map and the user can place/move circular zones on the map, which will be used to tell the </w:t>
       </w:r>
       <w:proofErr w:type="spellStart"/>
       <w:r>
@@ -92,13 +89,7 @@
       </w:r>
       <w:proofErr w:type="spellEnd"/>
       <w:r>
-        <w:t xml:space="preserve"> device where it</w:t>
-      </w:r>
-      <w:r>
-        <w:t xml:space="preserve">’s </w:t>
-      </w:r>
-      <w:r>
-        <w:t xml:space="preserve">allowed to be. </w:t>
+        <w:t xml:space="preserve"> device where it’s allowed to be. </w:t>
       </w:r>
     </w:p>
     <w:p>
@@ -111,13 +102,7 @@
         <w:ind w:hanging="360"/>
       </w:pPr>
       <w:r>
-        <w:t>I have also programmed in functionality to read NFC tags, but I won</w:t>
-      </w:r>
-      <w:r>
-        <w:t xml:space="preserve">’t been able to test </w:t>
-      </w:r>
-      <w:r>
-        <w:t xml:space="preserve">whether it actually works until we get some for it to scan. </w:t>
+        <w:t xml:space="preserve">I have also programmed in functionality to read NFC tags, but I won’t been able to test whether it actually works until we get some for it to scan. </w:t>
       </w:r>
     </w:p>
     <w:p>
@@ -126,10 +111,7 @@
         <w:ind w:left="0" w:firstLine="0"/>
       </w:pPr>
       <w:r>
-        <w:t xml:space="preserve">Over the course of </w:t>
-      </w:r>
-      <w:r>
-        <w:t xml:space="preserve">programming the app, I have had to think about how exactly the device and the phone will communicate with each other. </w:t>
+        <w:t xml:space="preserve">Over the course of programming the app, I have had to think about how exactly the device and the phone will communicate with each other. </w:t>
       </w:r>
     </w:p>
     <w:p>
@@ -141,16 +123,7 @@
         <w:ind w:hanging="360"/>
       </w:pPr>
       <w:r>
-        <w:t>The best option would be a direct connection between the two devices over internet, but that wouldn</w:t>
-      </w:r>
-      <w:r>
-        <w:t>’t work when both</w:t>
-      </w:r>
-      <w:r>
-        <w:t xml:space="preserve"> devices were connect</w:t>
-      </w:r>
-      <w:r>
-        <w:t xml:space="preserve">ed to 3G/4G because the device acting as the server needs to be connected through Wi-Fi, making a direct connection impossible outside of a Wi-Fi network. </w:t>
+        <w:t xml:space="preserve">The best option would be a direct connection between the two devices over internet, but that wouldn’t work when both devices were connected to 3G/4G because the device acting as the server needs to be connected through Wi-Fi, making a direct connection impossible outside of a Wi-Fi network. </w:t>
       </w:r>
     </w:p>
     <w:p>
@@ -162,22 +135,7 @@
         <w:ind w:hanging="360"/>
       </w:pPr>
       <w:r>
-        <w:t>The alternative solution, which we will probably have to use, would be to have a server facilitating</w:t>
-      </w:r>
-      <w:r>
-        <w:t xml:space="preserve"> communication between the two devices. We can use GitHub</w:t>
-      </w:r>
-      <w:r>
-        <w:t xml:space="preserve">’s </w:t>
-      </w:r>
-      <w:r>
-        <w:t>student developer pack to get $50 of credit for Digital Ocean</w:t>
-      </w:r>
-      <w:r>
-        <w:t>’</w:t>
-      </w:r>
-      <w:r>
-        <w:t xml:space="preserve">s server hosting service, which should be plenty to last us through the semester. </w:t>
+        <w:t xml:space="preserve">The alternative solution, which we will probably have to use, would be to have a server facilitating communication between the two devices. We can use GitHub’s student developer pack to get $50 of credit for Digital Ocean’s server hosting service, which should be plenty to last us through the semester. </w:t>
       </w:r>
     </w:p>
     <w:p>
@@ -197,22 +155,7 @@
       </w:r>
       <w:proofErr w:type="spellEnd"/>
       <w:r>
-        <w:t xml:space="preserve"> device will both conne</w:t>
-      </w:r>
-      <w:r>
-        <w:t xml:space="preserve">ct to the server. When the phone wants to </w:t>
-      </w:r>
-      <w:r>
-        <w:t>“</w:t>
-      </w:r>
-      <w:r>
-        <w:t>connect</w:t>
-      </w:r>
-      <w:r>
-        <w:t>”</w:t>
-      </w:r>
-      <w:r>
-        <w:t xml:space="preserve"> to the </w:t>
+        <w:t xml:space="preserve"> device will both connect to the server. When the phone wants to “connect” to the </w:t>
       </w:r>
       <w:proofErr w:type="spellStart"/>
       <w:r>
@@ -220,22 +163,7 @@
       </w:r>
       <w:proofErr w:type="spellEnd"/>
       <w:r>
-        <w:t xml:space="preserve"> device it will send the </w:t>
-      </w:r>
-      <w:r>
-        <w:t>“</w:t>
-      </w:r>
-      <w:r>
-        <w:t>name</w:t>
-      </w:r>
-      <w:r>
-        <w:t>”</w:t>
-      </w:r>
-      <w:r>
-        <w:t xml:space="preserve"> of the device, which will just be some string that it reads from the NFC tag, to the server and the server will then begin forwarding any messages from the</w:t>
-      </w:r>
-      <w:r>
-        <w:t xml:space="preserve"> app to the device, and vice versa.</w:t>
+        <w:t xml:space="preserve"> device it will send the “name” of the device, which will just be some string that it reads from the NFC tag, to the server and the server will then begin forwarding any messages from the app to the device, and vice versa.</w:t>
       </w:r>
     </w:p>
     <w:p/>
@@ -249,14 +177,7 @@
           <w:sz w:val="24"/>
           <w:u w:val="single" w:color="000000"/>
         </w:rPr>
-        <w:t xml:space="preserve">Week of February </w:t>
-      </w:r>
-      <w:r>
-        <w:rPr>
-          <w:sz w:val="24"/>
-          <w:u w:val="single" w:color="000000"/>
-        </w:rPr>
-        <w:t>15</w:t>
+        <w:t>Week of February 15</w:t>
       </w:r>
       <w:r>
         <w:rPr>
@@ -299,13 +220,61 @@
         <w:t xml:space="preserve"> </w:t>
       </w:r>
       <w:r>
-        <w:t>B</w:t>
+        <w:t>Brother device.</w:t>
+      </w:r>
+    </w:p>
+    <w:p/>
+    <w:p>
+      <w:pPr>
+        <w:spacing w:after="136" w:line="259" w:lineRule="auto"/>
+        <w:ind w:left="0" w:firstLine="0"/>
+      </w:pPr>
+      <w:r>
+        <w:rPr>
+          <w:sz w:val="24"/>
+          <w:u w:val="single" w:color="000000"/>
+        </w:rPr>
+        <w:t xml:space="preserve">Week of February </w:t>
+      </w:r>
+      <w:r>
+        <w:rPr>
+          <w:sz w:val="24"/>
+          <w:u w:val="single" w:color="000000"/>
+        </w:rPr>
+        <w:t>22</w:t>
+      </w:r>
+      <w:r>
+        <w:rPr>
+          <w:sz w:val="24"/>
+          <w:u w:val="single" w:color="000000"/>
+          <w:vertAlign w:val="superscript"/>
+        </w:rPr>
+        <w:t>th</w:t>
+      </w:r>
+      <w:r>
+        <w:rPr>
+          <w:sz w:val="24"/>
+          <w:u w:val="single" w:color="000000"/>
+        </w:rPr>
+        <w:t>:</w:t>
+      </w:r>
+      <w:r>
+        <w:rPr>
+          <w:sz w:val="24"/>
+        </w:rPr>
+        <w:t xml:space="preserve"> </w:t>
+      </w:r>
+    </w:p>
+    <w:p>
+      <w:pPr>
+        <w:spacing w:after="136" w:line="259" w:lineRule="auto"/>
+        <w:ind w:left="0" w:firstLine="0"/>
+      </w:pPr>
+      <w:r>
+        <w:t>I continued to work on the Python code for the server so that the phone app and the device could connect to it and access location/allowed area data. I am attempting to make it multithreaded but I am having trouble with that so I will probably just try to get the base socket code to work before I work on making it multithreaded. I also worked on the NFC code for the app and tested it against NFC tags. I started development on the client-side socket for the android app.</w:t>
       </w:r>
       <w:bookmarkStart w:id="0" w:name="_GoBack"/>
       <w:bookmarkEnd w:id="0"/>
-      <w:r>
-        <w:t>rother device.</w:t>
-      </w:r>
     </w:p>
     <w:sectPr>
       <w:pgSz w:w="12240" w:h="15840"/>

</xml_diff>